<commit_message>
Adding opencl work on contexts
</commit_message>
<xml_diff>
--- a/Raster.Documents/B00235610 - HONOURS PROJECT SPECIFICATION.docx
+++ b/Raster.Documents/B00235610 - HONOURS PROJECT SPECIFICATION.docx
@@ -75,7 +75,7 @@
           <w:sz w:val="22"/>
           <w:szCs w:val="22"/>
         </w:rPr>
-        <w:t xml:space="preserve">  </w:t>
+        <w:t xml:space="preserve"> </w:t>
       </w:r>
       <w:r>
         <w:rPr>
@@ -83,7 +83,7 @@
           <w:sz w:val="22"/>
           <w:szCs w:val="22"/>
         </w:rPr>
-        <w:t xml:space="preserve">JavaScript </w:t>
+        <w:t>A JavaScript</w:t>
       </w:r>
       <w:r>
         <w:rPr>
@@ -91,7 +91,25 @@
           <w:sz w:val="22"/>
           <w:szCs w:val="22"/>
         </w:rPr>
-        <w:t>Platform</w:t>
+        <w:t xml:space="preserve"> </w:t>
+      </w:r>
+      <w:r>
+        <w:rPr>
+          <w:bCs/>
+          <w:sz w:val="22"/>
+          <w:szCs w:val="22"/>
+        </w:rPr>
+        <w:t>Run</w:t>
+      </w:r>
+      <w:bookmarkStart w:id="0" w:name="_GoBack"/>
+      <w:bookmarkEnd w:id="0"/>
+      <w:r>
+        <w:rPr>
+          <w:bCs/>
+          <w:sz w:val="22"/>
+          <w:szCs w:val="22"/>
+        </w:rPr>
+        <w:t>time</w:t>
       </w:r>
       <w:r>
         <w:rPr>
@@ -378,13 +396,13 @@
         <w:ind w:firstLine="0"/>
       </w:pPr>
       <w:r>
-        <w:t>The research will highlight a number of key points. The first showing the speed of compilation and execution of JavaScript. The seco</w:t>
-      </w:r>
-      <w:bookmarkStart w:id="0" w:name="_GoBack"/>
-      <w:bookmarkEnd w:id="0"/>
-      <w:r>
-        <w:t>nd showing how leveraging specialised hardware can accelerate traditional applications. Finally, the importance of accelerated programming and JavaScript to the technology sector.</w:t>
-      </w:r>
+        <w:t>The research will highlight a number of key points. The first showing the speed of compilation and execution of JavaScript. The second showing how leveraging specialised hardware can accelerate traditional applications. Finally, the importance of accelerated programming and JavaScript to the technology sector.</w:t>
+      </w:r>
+    </w:p>
+    <w:p>
+      <w:pPr>
+        <w:ind w:firstLine="0"/>
+      </w:pPr>
     </w:p>
     <w:p>
       <w:pPr>
@@ -416,6 +434,17 @@
         </w:rPr>
         <w:t xml:space="preserve">A Passable Project will: </w:t>
       </w:r>
+    </w:p>
+    <w:p>
+      <w:pPr>
+        <w:pStyle w:val="Default"/>
+        <w:rPr>
+          <w:b/>
+          <w:bCs/>
+          <w:sz w:val="22"/>
+          <w:szCs w:val="22"/>
+        </w:rPr>
+      </w:pPr>
     </w:p>
     <w:p>
       <w:pPr>
@@ -491,6 +520,14 @@
     </w:p>
     <w:p>
       <w:pPr>
+        <w:ind w:firstLine="0"/>
+        <w:rPr>
+          <w:rStyle w:val="Emphasis"/>
+        </w:rPr>
+      </w:pPr>
+    </w:p>
+    <w:p>
+      <w:pPr>
         <w:pStyle w:val="ListParagraph"/>
         <w:ind w:firstLine="0"/>
         <w:rPr>
@@ -517,6 +554,17 @@
         </w:rPr>
         <w:t xml:space="preserve">A First Class Project will: </w:t>
       </w:r>
+    </w:p>
+    <w:p>
+      <w:pPr>
+        <w:pStyle w:val="Default"/>
+        <w:rPr>
+          <w:b/>
+          <w:bCs/>
+          <w:sz w:val="22"/>
+          <w:szCs w:val="22"/>
+        </w:rPr>
+      </w:pPr>
     </w:p>
     <w:p>
       <w:pPr>
@@ -635,43 +683,44 @@
         </w:numPr>
         <w:rPr>
           <w:rStyle w:val="Emphasis"/>
+          <w:b/>
+          <w:bCs/>
+          <w:i w:val="0"/>
+          <w:iCs w:val="0"/>
         </w:rPr>
       </w:pPr>
       <w:r>
         <w:rPr>
           <w:rStyle w:val="Emphasis"/>
         </w:rPr>
-        <w:t xml:space="preserve">Will research and demonstrate the advantages of JavaScript over other dynamic languages </w:t>
-      </w:r>
-      <w:proofErr w:type="spellStart"/>
+        <w:t>Will research and demonstrate the advantages of JavaScript over other dynamic languages e.g Python</w:t>
+      </w:r>
       <w:r>
         <w:rPr>
           <w:rStyle w:val="Emphasis"/>
         </w:rPr>
-        <w:t>e.g</w:t>
-      </w:r>
-      <w:proofErr w:type="spellEnd"/>
-      <w:r>
+        <w:t xml:space="preserve"> in developing hardware accelerated applications.</w:t>
+      </w:r>
+    </w:p>
+    <w:p>
+      <w:pPr>
+        <w:ind w:firstLine="0"/>
         <w:rPr>
           <w:rStyle w:val="Emphasis"/>
-        </w:rPr>
-        <w:t xml:space="preserve"> Python</w:t>
-      </w:r>
-      <w:r>
-        <w:rPr>
-          <w:rStyle w:val="Emphasis"/>
-        </w:rPr>
-        <w:t xml:space="preserve"> for this type of application.</w:t>
-      </w:r>
-    </w:p>
-    <w:p>
-      <w:pPr>
-        <w:pStyle w:val="Default"/>
-        <w:rPr>
-          <w:b/>
-          <w:bCs/>
-          <w:sz w:val="22"/>
-          <w:szCs w:val="22"/>
+          <w:b/>
+          <w:bCs/>
+          <w:i w:val="0"/>
+          <w:iCs w:val="0"/>
+        </w:rPr>
+      </w:pPr>
+    </w:p>
+    <w:p>
+      <w:pPr>
+        <w:pStyle w:val="ListParagraph"/>
+        <w:ind w:left="360" w:firstLine="0"/>
+        <w:rPr>
+          <w:b/>
+          <w:bCs/>
         </w:rPr>
       </w:pPr>
     </w:p>
@@ -744,16 +793,8 @@
         <w:rPr>
           <w:rStyle w:val="Emphasis"/>
         </w:rPr>
-        <w:t>Programming 3D applications with HTML5 and </w:t>
-      </w:r>
-      <w:proofErr w:type="spellStart"/>
-      <w:r>
-        <w:rPr>
-          <w:rStyle w:val="Emphasis"/>
-        </w:rPr>
-        <w:t>WebGL</w:t>
-      </w:r>
-      <w:proofErr w:type="spellEnd"/>
+        <w:t>Programming 3D applications with HTML5 and WebGL</w:t>
+      </w:r>
     </w:p>
     <w:p>
       <w:pPr>
@@ -850,7 +891,6 @@
         <w:ind w:firstLine="0"/>
         <w:rPr>
           <w:rFonts w:ascii="Arial" w:hAnsi="Arial" w:cs="Arial"/>
-          <w:b/>
           <w:bCs/>
         </w:rPr>
       </w:pPr>
@@ -864,12 +904,23 @@
           <w:bCs/>
         </w:rPr>
       </w:pPr>
-      <w:r>
-        <w:rPr>
-          <w:rFonts w:ascii="Arial" w:hAnsi="Arial" w:cs="Arial"/>
-          <w:b/>
-          <w:bCs/>
-        </w:rPr>
+    </w:p>
+    <w:p>
+      <w:pPr>
+        <w:ind w:firstLine="0"/>
+        <w:rPr>
+          <w:rFonts w:ascii="Arial" w:hAnsi="Arial" w:cs="Arial"/>
+          <w:b/>
+          <w:bCs/>
+        </w:rPr>
+      </w:pPr>
+      <w:r>
+        <w:rPr>
+          <w:rFonts w:ascii="Arial" w:hAnsi="Arial" w:cs="Arial"/>
+          <w:b/>
+          <w:bCs/>
+        </w:rPr>
+        <w:lastRenderedPageBreak/>
         <w:t xml:space="preserve">Marking Scheme: </w:t>
       </w:r>
       <w:r>
@@ -1223,7 +1274,6 @@
         <w:rPr>
           <w:rFonts w:ascii="Arial" w:hAnsi="Arial" w:cs="Arial"/>
         </w:rPr>
-        <w:lastRenderedPageBreak/>
         <w:t>Critical Self-</w:t>
       </w:r>
       <w:r>

</xml_diff>